<commit_message>
updated correlations models, larger M
</commit_message>
<xml_diff>
--- a/analysis/order_constraints/predictions.docx
+++ b/analysis/order_constraints/predictions.docx
@@ -111,13 +111,7 @@
         </w:rPr>
       </w:pPr>
       <w:r>
-        <w:t xml:space="preserve">-1 &gt; </w:t>
-      </w:r>
-      <w:r>
-        <w:t>-p1-p2-p3-p4-</w:t>
-      </w:r>
-      <w:r>
-        <w:t>2*</w:t>
+        <w:t>-1 &gt; -p1-p2-p3-p4-2*</w:t>
       </w:r>
       <w:proofErr w:type="gramStart"/>
       <w:r>
@@ -141,28 +135,14 @@
           <w:b/>
           <w:bCs/>
         </w:rPr>
-        <w:t xml:space="preserve">Model </w:t>
+        <w:t>Model 2 – correlations</w:t>
       </w:r>
       <w:r>
         <w:rPr>
           <w:b/>
           <w:bCs/>
         </w:rPr>
-        <w:t>2</w:t>
-      </w:r>
-      <w:r>
-        <w:rPr>
-          <w:b/>
-          <w:bCs/>
-        </w:rPr>
-        <w:t xml:space="preserve"> – correlations, relatively weak</w:t>
-      </w:r>
-      <w:r>
-        <w:rPr>
-          <w:b/>
-          <w:bCs/>
-        </w:rPr>
-        <w:t xml:space="preserve"> and with less strong prediction about the decoy in the middle</w:t>
+        <w:t>, but stronger</w:t>
       </w:r>
     </w:p>
     <w:p>
@@ -197,61 +177,7 @@
     </w:p>
     <w:p>
       <w:r>
-        <w:t xml:space="preserve">CTD &gt; TCD &gt; </w:t>
-      </w:r>
-      <w:r>
-        <w:t>{</w:t>
-      </w:r>
-      <w:r>
-        <w:t>TDC</w:t>
-      </w:r>
-      <w:r>
-        <w:t>,</w:t>
-      </w:r>
-      <w:r>
-        <w:t xml:space="preserve"> CDT</w:t>
-      </w:r>
-      <w:r>
-        <w:t>}</w:t>
-      </w:r>
-      <w:r>
-        <w:t xml:space="preserve"> &gt; DTC &gt; DCT</w:t>
-      </w:r>
-    </w:p>
-    <w:p>
-      <w:r>
-        <w:t xml:space="preserve">p4 &gt; p1 &gt; </w:t>
-      </w:r>
-      <w:r>
-        <w:t>{</w:t>
-      </w:r>
-      <w:r>
-        <w:t>p2</w:t>
-      </w:r>
-      <w:r>
-        <w:t>,</w:t>
-      </w:r>
-      <w:r>
-        <w:t xml:space="preserve"> p3</w:t>
-      </w:r>
-      <w:r>
-        <w:t>}</w:t>
-      </w:r>
-      <w:r>
-        <w:t xml:space="preserve"> &gt; </w:t>
-      </w:r>
-      <w:proofErr w:type="gramStart"/>
-      <w:r>
-        <w:t>p5</w:t>
-      </w:r>
-      <w:r>
-        <w:t>;</w:t>
-      </w:r>
-      <w:proofErr w:type="gramEnd"/>
-    </w:p>
-    <w:p>
-      <w:r>
-        <w:t xml:space="preserve">#p5 &gt; 1-p1-p2-p3-p4-p5 </w:t>
+        <w:t>CTD &gt; TDC &gt; TCD &gt; CDT &gt; DTC &gt; DCT</w:t>
       </w:r>
     </w:p>
     <w:p>
@@ -262,18 +188,105 @@
         </w:rPr>
       </w:pPr>
       <w:r>
+        <w:rPr>
+          <w:b/>
+          <w:bCs/>
+        </w:rPr>
+        <w:t>Model 3 – global repulsion effect</w:t>
+      </w:r>
+    </w:p>
+    <w:p>
+      <w:r>
+        <w:t>TCD=p1</w:t>
+      </w:r>
+    </w:p>
+    <w:p>
+      <w:r>
         <w:lastRenderedPageBreak/>
-        <w:t>-1 &gt; -p1-p2-p3-p4-2*</w:t>
-      </w:r>
-      <w:proofErr w:type="gramStart"/>
-      <w:r>
-        <w:t>p5</w:t>
-      </w:r>
-      <w:r>
-        <w:t>;</w:t>
-      </w:r>
-      <w:proofErr w:type="gramEnd"/>
-    </w:p>
+        <w:t>TDC=p2</w:t>
+      </w:r>
+    </w:p>
+    <w:p>
+      <w:r>
+        <w:t>CDT=p3</w:t>
+      </w:r>
+    </w:p>
+    <w:p>
+      <w:r>
+        <w:t>CTD=p4</w:t>
+      </w:r>
+    </w:p>
+    <w:p>
+      <w:r>
+        <w:t>DTC=p5</w:t>
+      </w:r>
+    </w:p>
+    <w:p>
+      <w:r>
+        <w:t>DCT=p6</w:t>
+      </w:r>
+    </w:p>
+    <w:p>
+      <w:proofErr w:type="gramStart"/>
+      <w:r>
+        <w:t>Generally</w:t>
+      </w:r>
+      <w:proofErr w:type="gramEnd"/>
+      <w:r>
+        <w:t xml:space="preserve"> pick competitor over target over decoy but with noise, but noise is not systematic. Pick decoy less than target and competitor.</w:t>
+      </w:r>
+    </w:p>
+    <w:p>
+      <w:r>
+        <w:t>CTD &gt; TCD &gt; CDT &gt; TDC &gt; DCT &gt; DTC</w:t>
+      </w:r>
+    </w:p>
+    <w:p>
+      <w:r>
+        <w:t xml:space="preserve">p4 &gt; p1 &gt; p3 &gt; </w:t>
+      </w:r>
+      <w:proofErr w:type="gramStart"/>
+      <w:r>
+        <w:t>p2;</w:t>
+      </w:r>
+      <w:proofErr w:type="gramEnd"/>
+    </w:p>
+    <w:p>
+      <w:r>
+        <w:t>#p2 &gt; p6 is equivalent to:</w:t>
+      </w:r>
+    </w:p>
+    <w:p>
+      <w:r>
+        <w:t>#p2 &gt; 1-p1-p2-p3-p4-p5; equivalent to</w:t>
+      </w:r>
+    </w:p>
+    <w:p>
+      <w:r>
+        <w:t>-1 &gt; -p1-2*p2-p3-p4-</w:t>
+      </w:r>
+      <w:proofErr w:type="gramStart"/>
+      <w:r>
+        <w:t>p5;</w:t>
+      </w:r>
+      <w:proofErr w:type="gramEnd"/>
+    </w:p>
+    <w:p>
+      <w:r>
+        <w:t># 1-p1-p2-p3-p4-p5 &gt; p5 is equivalent to</w:t>
+      </w:r>
+    </w:p>
+    <w:p>
+      <w:r>
+        <w:t>1 &gt; p1+p2+p3+p4+2*p5</w:t>
+      </w:r>
+    </w:p>
+    <w:p>
+      <w:r>
+        <w:t>###</w:t>
+      </w:r>
+    </w:p>
+    <w:p/>
     <w:p>
       <w:pPr>
         <w:rPr>
@@ -286,7 +299,7 @@
           <w:b/>
           <w:bCs/>
         </w:rPr>
-        <w:t>Model 3 – global repulsion effect</w:t>
+        <w:t>Model 4 – global attraction effect</w:t>
       </w:r>
     </w:p>
     <w:p>
@@ -319,6 +332,7 @@
         <w:t>DCT=p6</w:t>
       </w:r>
     </w:p>
+    <w:p/>
     <w:p>
       <w:proofErr w:type="gramStart"/>
       <w:r>
@@ -326,37 +340,23 @@
       </w:r>
       <w:proofErr w:type="gramEnd"/>
       <w:r>
-        <w:t xml:space="preserve"> pick competitor over target over decoy but with noise, but noise is not systematic. Pick decoy less than target and competitor.</w:t>
-      </w:r>
-    </w:p>
-    <w:p>
-      <w:r>
-        <w:t>CTD &gt; TCD &gt; CDT &gt; TDC &gt; DCT &gt; DTC</w:t>
-      </w:r>
-    </w:p>
-    <w:p>
-      <w:r>
-        <w:t xml:space="preserve">p4 &gt; p1 &gt; p3 &gt; </w:t>
-      </w:r>
-      <w:proofErr w:type="gramStart"/>
-      <w:r>
-        <w:t>p2;</w:t>
-      </w:r>
-      <w:proofErr w:type="gramEnd"/>
-    </w:p>
-    <w:p>
-      <w:r>
-        <w:t>#p2 &gt; p6 is equivalent to:</w:t>
-      </w:r>
-    </w:p>
-    <w:p>
-      <w:r>
-        <w:t>#p2 &gt; 1-p1-p2-p3-p4-p5; equivalent to</w:t>
-      </w:r>
-    </w:p>
-    <w:p>
-      <w:r>
-        <w:t>-1 &gt; -p1-2*p2-p3-p4-</w:t>
+        <w:t xml:space="preserve"> pick target over competitor over decoy but with noise, not systematically so though.</w:t>
+      </w:r>
+    </w:p>
+    <w:p>
+      <w:r>
+        <w:t>TCD &gt; CTD &gt; TDC &gt; CDT &gt; DTC &gt; DCT</w:t>
+      </w:r>
+    </w:p>
+    <w:p>
+      <w:r>
+        <w:lastRenderedPageBreak/>
+        <w:t>Full specification (not for shiny app): p1 &gt; p4 &gt; p2 &gt; p3 &gt; p5 &gt; p6</w:t>
+      </w:r>
+    </w:p>
+    <w:p>
+      <w:r>
+        <w:t>p1&gt;p4&gt;p2&gt;p3&gt;</w:t>
       </w:r>
       <w:proofErr w:type="gramStart"/>
       <w:r>
@@ -366,17 +366,20 @@
     </w:p>
     <w:p>
       <w:r>
-        <w:t># 1-p1-p2-p3-p4-p5 &gt; p5 is equivalent to</w:t>
-      </w:r>
-    </w:p>
-    <w:p>
-      <w:r>
-        <w:t>1 &gt; p1+p2+p3+p4+2*p5</w:t>
-      </w:r>
-    </w:p>
-    <w:p>
-      <w:r>
-        <w:t>###</w:t>
+        <w:t>###p5&gt;1-p1-p2-p3-p4-p5; equivalent to</w:t>
+      </w:r>
+    </w:p>
+    <w:p>
+      <w:r>
+        <w:t>-1&gt;-p1-p2-p3-p4-2*</w:t>
+      </w:r>
+      <w:proofErr w:type="gramStart"/>
+      <w:r>
+        <w:t>p5;</w:t>
+      </w:r>
+      <w:proofErr w:type="gramEnd"/>
+      <w:r>
+        <w:t xml:space="preserve"> </w:t>
       </w:r>
     </w:p>
     <w:p/>
@@ -392,7 +395,12 @@
           <w:b/>
           <w:bCs/>
         </w:rPr>
-        <w:t>Model 4 – global attraction effect</w:t>
+        <w:t>Model 5 – null effect</w:t>
+      </w:r>
+    </w:p>
+    <w:p>
+      <w:r>
+        <w:t>target and competitor are equally likely to be picked over the decoy.</w:t>
       </w:r>
     </w:p>
     <w:p>
@@ -425,30 +433,118 @@
         <w:t>DCT=p6</w:t>
       </w:r>
     </w:p>
-    <w:p/>
-    <w:p>
-      <w:proofErr w:type="gramStart"/>
-      <w:r>
-        <w:t>Generally</w:t>
-      </w:r>
-      <w:proofErr w:type="gramEnd"/>
-      <w:r>
-        <w:t xml:space="preserve"> pick target over competitor over decoy but with noise, not systematically so though.</w:t>
-      </w:r>
-    </w:p>
-    <w:p>
-      <w:r>
-        <w:t>TCD &gt; CTD &gt; TDC &gt; CDT &gt; DTC &gt; DCT</w:t>
-      </w:r>
-    </w:p>
-    <w:p>
-      <w:r>
-        <w:t>Full specification (not for shiny app): p1 &gt; p4 &gt; p2 &gt; p3 &gt; p5 &gt; p6</w:t>
-      </w:r>
-    </w:p>
-    <w:p>
-      <w:r>
-        <w:t>p1&gt;p4&gt;p2&gt;p3&gt;</w:t>
+    <w:p>
+      <w:r>
+        <w:t>TCD=CTD &gt; TDC=CDT &gt; DTC=DCT</w:t>
+      </w:r>
+    </w:p>
+    <w:p>
+      <w:r>
+        <w:t xml:space="preserve">p1-p4 &lt; </w:t>
+      </w:r>
+      <w:proofErr w:type="gramStart"/>
+      <w:r>
+        <w:t>0.0</w:t>
+      </w:r>
+      <w:r>
+        <w:t>0</w:t>
+      </w:r>
+      <w:r>
+        <w:t>1;</w:t>
+      </w:r>
+      <w:proofErr w:type="gramEnd"/>
+    </w:p>
+    <w:p>
+      <w:r>
+        <w:t xml:space="preserve">p4-p1 &lt; </w:t>
+      </w:r>
+      <w:proofErr w:type="gramStart"/>
+      <w:r>
+        <w:t>0.0</w:t>
+      </w:r>
+      <w:r>
+        <w:t>01</w:t>
+      </w:r>
+      <w:r>
+        <w:t>;</w:t>
+      </w:r>
+      <w:proofErr w:type="gramEnd"/>
+    </w:p>
+    <w:p>
+      <w:r>
+        <w:t xml:space="preserve">p1 &gt; </w:t>
+      </w:r>
+      <w:proofErr w:type="gramStart"/>
+      <w:r>
+        <w:t>p2;</w:t>
+      </w:r>
+      <w:proofErr w:type="gramEnd"/>
+    </w:p>
+    <w:p>
+      <w:r>
+        <w:t xml:space="preserve">p4 &gt; </w:t>
+      </w:r>
+      <w:proofErr w:type="gramStart"/>
+      <w:r>
+        <w:t>p2;</w:t>
+      </w:r>
+      <w:proofErr w:type="gramEnd"/>
+    </w:p>
+    <w:p>
+      <w:r>
+        <w:t xml:space="preserve">p1 &gt; </w:t>
+      </w:r>
+      <w:proofErr w:type="gramStart"/>
+      <w:r>
+        <w:t>p3;</w:t>
+      </w:r>
+      <w:proofErr w:type="gramEnd"/>
+    </w:p>
+    <w:p>
+      <w:r>
+        <w:t xml:space="preserve">p4 &gt; </w:t>
+      </w:r>
+      <w:proofErr w:type="gramStart"/>
+      <w:r>
+        <w:t>p3;</w:t>
+      </w:r>
+      <w:proofErr w:type="gramEnd"/>
+    </w:p>
+    <w:p>
+      <w:r>
+        <w:t xml:space="preserve">p2 – p3 &lt; </w:t>
+      </w:r>
+      <w:proofErr w:type="gramStart"/>
+      <w:r>
+        <w:t>0.0</w:t>
+      </w:r>
+      <w:r>
+        <w:t>0</w:t>
+      </w:r>
+      <w:r>
+        <w:t>1;</w:t>
+      </w:r>
+      <w:proofErr w:type="gramEnd"/>
+    </w:p>
+    <w:p>
+      <w:r>
+        <w:t xml:space="preserve">p3 – p2 &lt; </w:t>
+      </w:r>
+      <w:proofErr w:type="gramStart"/>
+      <w:r>
+        <w:t>0.0</w:t>
+      </w:r>
+      <w:r>
+        <w:t>0</w:t>
+      </w:r>
+      <w:r>
+        <w:t>1;</w:t>
+      </w:r>
+      <w:proofErr w:type="gramEnd"/>
+    </w:p>
+    <w:p>
+      <w:r>
+        <w:t xml:space="preserve">p2 &gt; </w:t>
       </w:r>
       <w:proofErr w:type="gramStart"/>
       <w:r>
@@ -458,185 +554,22 @@
     </w:p>
     <w:p>
       <w:r>
-        <w:t>###p5&gt;1-p1-p2-p3-p4-p5; equivalent to</w:t>
-      </w:r>
-    </w:p>
-    <w:p>
-      <w:r>
-        <w:t>-1&gt;-p1-p2-p3-p4-2*</w:t>
+        <w:t xml:space="preserve">p3 &gt; </w:t>
       </w:r>
       <w:proofErr w:type="gramStart"/>
       <w:r>
         <w:t>p5;</w:t>
       </w:r>
       <w:proofErr w:type="gramEnd"/>
-      <w:r>
-        <w:t xml:space="preserve"> </w:t>
-      </w:r>
-    </w:p>
-    <w:p/>
-    <w:p>
-      <w:pPr>
-        <w:rPr>
-          <w:b/>
-          <w:bCs/>
-        </w:rPr>
-      </w:pPr>
-      <w:r>
-        <w:rPr>
-          <w:b/>
-          <w:bCs/>
-        </w:rPr>
-        <w:t>Model 5 – null effect</w:t>
-      </w:r>
-    </w:p>
-    <w:p>
-      <w:r>
-        <w:t>target and competitor are equally likely to be picked over the decoy.</w:t>
-      </w:r>
-    </w:p>
-    <w:p>
-      <w:r>
-        <w:t>TCD=p1</w:t>
-      </w:r>
-    </w:p>
-    <w:p>
-      <w:r>
-        <w:t>TDC=p2</w:t>
-      </w:r>
-    </w:p>
-    <w:p>
-      <w:r>
-        <w:t>CDT=p3</w:t>
-      </w:r>
-    </w:p>
-    <w:p>
-      <w:r>
-        <w:t>CTD=p4</w:t>
-      </w:r>
-    </w:p>
-    <w:p>
-      <w:r>
-        <w:t>DTC=p5</w:t>
-      </w:r>
-    </w:p>
-    <w:p>
-      <w:r>
-        <w:t>DCT=p6</w:t>
-      </w:r>
-    </w:p>
-    <w:p>
-      <w:r>
-        <w:t>TCD=CTD &gt; TDC=CDT &gt; DTC=DCT</w:t>
-      </w:r>
-    </w:p>
-    <w:p>
-      <w:r>
-        <w:t xml:space="preserve">p1-p4 &lt; </w:t>
-      </w:r>
-      <w:proofErr w:type="gramStart"/>
-      <w:r>
-        <w:t>0.0</w:t>
-      </w:r>
-      <w:r>
-        <w:t>0</w:t>
-      </w:r>
-      <w:r>
-        <w:t>1;</w:t>
-      </w:r>
-      <w:proofErr w:type="gramEnd"/>
-    </w:p>
-    <w:p>
-      <w:r>
-        <w:t xml:space="preserve">p4-p1 &lt; </w:t>
-      </w:r>
-      <w:proofErr w:type="gramStart"/>
-      <w:r>
-        <w:t>0.0</w:t>
-      </w:r>
-      <w:r>
-        <w:t>01</w:t>
-      </w:r>
-      <w:r>
-        <w:t>;</w:t>
-      </w:r>
-      <w:proofErr w:type="gramEnd"/>
-    </w:p>
-    <w:p>
-      <w:r>
-        <w:t xml:space="preserve">p1 &gt; </w:t>
-      </w:r>
-      <w:proofErr w:type="gramStart"/>
-      <w:r>
-        <w:t>p2;</w:t>
-      </w:r>
-      <w:proofErr w:type="gramEnd"/>
-    </w:p>
-    <w:p>
-      <w:r>
-        <w:t xml:space="preserve">p4 &gt; </w:t>
-      </w:r>
-      <w:proofErr w:type="gramStart"/>
-      <w:r>
-        <w:t>p2;</w:t>
-      </w:r>
-      <w:proofErr w:type="gramEnd"/>
-    </w:p>
-    <w:p>
-      <w:r>
-        <w:t xml:space="preserve">p1 &gt; </w:t>
-      </w:r>
-      <w:proofErr w:type="gramStart"/>
-      <w:r>
-        <w:t>p3;</w:t>
-      </w:r>
-      <w:proofErr w:type="gramEnd"/>
-    </w:p>
-    <w:p>
-      <w:r>
-        <w:t xml:space="preserve">p4 &gt; </w:t>
-      </w:r>
-      <w:proofErr w:type="gramStart"/>
-      <w:r>
-        <w:t>p3;</w:t>
-      </w:r>
-      <w:proofErr w:type="gramEnd"/>
-    </w:p>
-    <w:p>
-      <w:r>
-        <w:t xml:space="preserve">p2 – p3 &lt; </w:t>
-      </w:r>
-      <w:proofErr w:type="gramStart"/>
-      <w:r>
-        <w:t>0.0</w:t>
-      </w:r>
-      <w:r>
-        <w:t>0</w:t>
-      </w:r>
-      <w:r>
-        <w:t>1;</w:t>
-      </w:r>
-      <w:proofErr w:type="gramEnd"/>
-    </w:p>
-    <w:p>
-      <w:r>
-        <w:t xml:space="preserve">p3 – p2 &lt; </w:t>
-      </w:r>
-      <w:proofErr w:type="gramStart"/>
-      <w:r>
-        <w:t>0.0</w:t>
-      </w:r>
-      <w:r>
-        <w:t>0</w:t>
-      </w:r>
-      <w:r>
-        <w:t>1;</w:t>
-      </w:r>
-      <w:proofErr w:type="gramEnd"/>
-    </w:p>
-    <w:p>
-      <w:r>
-        <w:t xml:space="preserve">p2 &gt; </w:t>
+    </w:p>
+    <w:p>
+      <w:r>
+        <w:t>#p2 &gt; 1-p1-p2-p3-p4-p5</w:t>
+      </w:r>
+    </w:p>
+    <w:p>
+      <w:r>
+        <w:t>-1 &gt; -p1-2*p2-p3-p4-</w:t>
       </w:r>
       <w:proofErr w:type="gramStart"/>
       <w:r>
@@ -647,31 +580,6 @@
     <w:p>
       <w:r>
         <w:lastRenderedPageBreak/>
-        <w:t xml:space="preserve">p3 &gt; </w:t>
-      </w:r>
-      <w:proofErr w:type="gramStart"/>
-      <w:r>
-        <w:t>p5;</w:t>
-      </w:r>
-      <w:proofErr w:type="gramEnd"/>
-    </w:p>
-    <w:p>
-      <w:r>
-        <w:t>#p2 &gt; 1-p1-p2-p3-p4-p5</w:t>
-      </w:r>
-    </w:p>
-    <w:p>
-      <w:r>
-        <w:t>-1 &gt; -p1-2*p2-p3-p4-</w:t>
-      </w:r>
-      <w:proofErr w:type="gramStart"/>
-      <w:r>
-        <w:t>p5;</w:t>
-      </w:r>
-      <w:proofErr w:type="gramEnd"/>
-    </w:p>
-    <w:p>
-      <w:r>
         <w:t>#p3 &gt; 1-p1-p2-p3-p4-p5</w:t>
       </w:r>
     </w:p>

</xml_diff>

<commit_message>
nonmonotonic models ready to go
</commit_message>
<xml_diff>
--- a/analysis/order_constraints/predictions.docx
+++ b/analysis/order_constraints/predictions.docx
@@ -62,22 +62,14 @@
           <w:b/>
           <w:bCs/>
         </w:rPr>
-        <w:t>Model 1 – correlations, relatively weak</w:t>
-      </w:r>
-    </w:p>
-    <w:p>
-      <w:pPr>
+        <w:t>Model 1 – correlations</w:t>
+      </w:r>
+      <w:r>
         <w:rPr>
           <w:b/>
           <w:bCs/>
         </w:rPr>
-      </w:pPr>
-      <w:r>
-        <w:rPr>
-          <w:b/>
-          <w:bCs/>
-        </w:rPr>
-        <w:t>CALLED CORRELATIONS_1</w:t>
+        <w:t>, weak</w:t>
       </w:r>
     </w:p>
     <w:p>
@@ -142,56 +134,98 @@
           <w:b/>
           <w:bCs/>
         </w:rPr>
-        <w:t>, but stronger</w:t>
-      </w:r>
-    </w:p>
-    <w:p>
-      <w:r>
-        <w:t>TCD=p1</w:t>
-      </w:r>
-    </w:p>
-    <w:p>
-      <w:r>
-        <w:t>TDC=p2</w:t>
-      </w:r>
-    </w:p>
-    <w:p>
-      <w:r>
-        <w:t>CDT=p3</w:t>
-      </w:r>
-    </w:p>
-    <w:p>
-      <w:r>
-        <w:t>CTD=p4</w:t>
-      </w:r>
-    </w:p>
-    <w:p>
-      <w:r>
-        <w:t>DTC=p5</w:t>
-      </w:r>
-    </w:p>
-    <w:p>
-      <w:r>
-        <w:t>DCT=p6</w:t>
-      </w:r>
-    </w:p>
-    <w:p>
-      <w:r>
-        <w:t>CTD &gt; TDC &gt; TCD &gt; CDT &gt; DTC &gt; DCT</w:t>
-      </w:r>
-    </w:p>
-    <w:p>
-      <w:pPr>
+        <w:t xml:space="preserve">, </w:t>
+      </w:r>
+      <w:r>
         <w:rPr>
           <w:b/>
           <w:bCs/>
         </w:rPr>
-      </w:pPr>
-      <w:r>
+        <w:t>strong</w:t>
+      </w:r>
+    </w:p>
+    <w:p>
+      <w:r>
+        <w:t>TCD=p1</w:t>
+      </w:r>
+    </w:p>
+    <w:p>
+      <w:r>
+        <w:t>TDC=p2</w:t>
+      </w:r>
+    </w:p>
+    <w:p>
+      <w:r>
+        <w:t>CDT=p3</w:t>
+      </w:r>
+    </w:p>
+    <w:p>
+      <w:r>
+        <w:t>CTD=p4</w:t>
+      </w:r>
+    </w:p>
+    <w:p>
+      <w:r>
+        <w:t>DTC=p5</w:t>
+      </w:r>
+    </w:p>
+    <w:p>
+      <w:r>
+        <w:t>DCT=p6</w:t>
+      </w:r>
+    </w:p>
+    <w:p>
+      <w:r>
+        <w:t>CTD &gt; TDC &gt; TCD &gt; CDT &gt; DTC &gt; DCT</w:t>
+      </w:r>
+    </w:p>
+    <w:p>
+      <w:r>
+        <w:t xml:space="preserve">p4 &gt; p2 &gt; p1 &gt; p3 &gt; </w:t>
+      </w:r>
+      <w:proofErr w:type="gramStart"/>
+      <w:r>
+        <w:t>p5</w:t>
+      </w:r>
+      <w:r>
+        <w:t>;</w:t>
+      </w:r>
+      <w:proofErr w:type="gramEnd"/>
+    </w:p>
+    <w:p>
+      <w:r>
+        <w:t xml:space="preserve">#p5 &gt; 1-p1-p2-p3-p4-p5 </w:t>
+      </w:r>
+    </w:p>
+    <w:p>
+      <w:pPr>
         <w:rPr>
           <w:b/>
           <w:bCs/>
         </w:rPr>
+      </w:pPr>
+      <w:r>
+        <w:t>-1 &gt; -p1-p2-p3-p4-2*</w:t>
+      </w:r>
+      <w:proofErr w:type="gramStart"/>
+      <w:r>
+        <w:t>p5;</w:t>
+      </w:r>
+      <w:proofErr w:type="gramEnd"/>
+    </w:p>
+    <w:p>
+      <w:pPr>
+        <w:rPr>
+          <w:b/>
+          <w:bCs/>
+        </w:rPr>
+      </w:pPr>
+      <w:r>
+        <w:rPr>
+          <w:b/>
+          <w:bCs/>
+        </w:rPr>
+        <w:lastRenderedPageBreak/>
         <w:t>Model 3 – global repulsion effect</w:t>
       </w:r>
     </w:p>
@@ -202,7 +236,6 @@
     </w:p>
     <w:p>
       <w:r>
-        <w:lastRenderedPageBreak/>
         <w:t>TDC=p2</w:t>
       </w:r>
     </w:p>
@@ -336,6 +369,7 @@
     <w:p>
       <w:proofErr w:type="gramStart"/>
       <w:r>
+        <w:lastRenderedPageBreak/>
         <w:t>Generally</w:t>
       </w:r>
       <w:proofErr w:type="gramEnd"/>
@@ -350,7 +384,6 @@
     </w:p>
     <w:p>
       <w:r>
-        <w:lastRenderedPageBreak/>
         <w:t>Full specification (not for shiny app): p1 &gt; p4 &gt; p2 &gt; p3 &gt; p5 &gt; p6</w:t>
       </w:r>
     </w:p>
@@ -564,6 +597,7 @@
     </w:p>
     <w:p>
       <w:r>
+        <w:lastRenderedPageBreak/>
         <w:t>#p2 &gt; 1-p1-p2-p3-p4-p5</w:t>
       </w:r>
     </w:p>
@@ -579,13 +613,196 @@
     </w:p>
     <w:p>
       <w:r>
+        <w:t>#p3 &gt; 1-p1-p2-p3-p4-p5</w:t>
+      </w:r>
+    </w:p>
+    <w:p>
+      <w:r>
+        <w:t>-1 &gt; -p1-p2-2*p3-p4-</w:t>
+      </w:r>
+      <w:proofErr w:type="gramStart"/>
+      <w:r>
+        <w:t>p5;</w:t>
+      </w:r>
+      <w:proofErr w:type="gramEnd"/>
+    </w:p>
+    <w:p/>
+    <w:p>
+      <w:r>
+        <w:t>#p5 – p6 &lt; .001</w:t>
+      </w:r>
+    </w:p>
+    <w:p>
+      <w:r>
+        <w:t>#p5 – (1-p1-p2-p3-p4-p5) &lt; 0.001</w:t>
+      </w:r>
+    </w:p>
+    <w:p>
+      <w:r>
+        <w:t>#p5 -1 +p1 + p2 + p3+ p4+ p5 &lt; .001</w:t>
+      </w:r>
+    </w:p>
+    <w:p>
+      <w:r>
+        <w:t>#2*p5 -1 +p1 +p2 +p3 +p4 +p5 &lt; .001</w:t>
+      </w:r>
+    </w:p>
+    <w:p>
+      <w:r>
+        <w:t>#-1 &lt; -2*p5 -p1 -p2 -p3 -p4 +.001</w:t>
+      </w:r>
+    </w:p>
+    <w:p>
+      <w:r>
+        <w:t>-1.0</w:t>
+      </w:r>
+      <w:r>
+        <w:t>0</w:t>
+      </w:r>
+      <w:r>
+        <w:t>1 &lt; -2*p5-p1-p2-p3-</w:t>
+      </w:r>
+      <w:proofErr w:type="gramStart"/>
+      <w:r>
+        <w:t>p4;</w:t>
+      </w:r>
+      <w:proofErr w:type="gramEnd"/>
+    </w:p>
+    <w:p>
+      <w:r>
+        <w:t>#p6-p5 &lt; .001</w:t>
+      </w:r>
+    </w:p>
+    <w:p>
+      <w:r>
+        <w:t>#1-p1-p2-p3-p4-p5-p5 &lt;.001</w:t>
+      </w:r>
+    </w:p>
+    <w:p>
+      <w:r>
+        <w:t>#1-p1-p2-p3-p4-2*p5&lt;.001</w:t>
+      </w:r>
+    </w:p>
+    <w:p>
+      <w:r>
+        <w:t>#1&lt;p1+p2+p3+p4+2*p5+.001</w:t>
+      </w:r>
+    </w:p>
+    <w:p>
+      <w:r>
+        <w:t>0.99</w:t>
+      </w:r>
+      <w:r>
+        <w:t>9</w:t>
+      </w:r>
+      <w:r>
+        <w:t xml:space="preserve"> &lt; p1+p2+p3+p4+2*</w:t>
+      </w:r>
+      <w:proofErr w:type="gramStart"/>
+      <w:r>
+        <w:t>p5;</w:t>
+      </w:r>
+      <w:proofErr w:type="gramEnd"/>
+    </w:p>
+    <w:p/>
+    <w:p>
+      <w:pPr>
+        <w:rPr>
+          <w:b/>
+          <w:bCs/>
+        </w:rPr>
+      </w:pPr>
+      <w:r>
+        <w:rPr>
+          <w:b/>
+          <w:bCs/>
+        </w:rPr>
+        <w:t>Model 5 – correlations, weak, but with violations of monotonicity</w:t>
+      </w:r>
+    </w:p>
+    <w:p>
+      <w:r>
+        <w:t>CTD &gt; TCD &gt; TDC &gt; CDT &gt; DTC &gt; DCT</w:t>
+      </w:r>
+    </w:p>
+    <w:p>
+      <w:pPr>
+        <w:jc w:val="both"/>
+      </w:pPr>
+      <w:r>
+        <w:t>Does not necessarily predict B(C) &gt; B(T) but W(C) &gt; W(T):</w:t>
+      </w:r>
+    </w:p>
+    <w:p>
+      <w:pPr>
+        <w:jc w:val="both"/>
+      </w:pPr>
+      <w:r>
+        <w:t>CTD &gt; TCD &gt; TDC &gt; CDT &gt; DTC &gt; DCT</w:t>
+      </w:r>
+    </w:p>
+    <w:p>
+      <w:pPr>
+        <w:jc w:val="both"/>
+      </w:pPr>
+      <w:r>
+        <w:t>B(C)=CTD+CDT</w:t>
+      </w:r>
+    </w:p>
+    <w:p>
+      <w:pPr>
+        <w:jc w:val="both"/>
+      </w:pPr>
+      <w:r>
+        <w:t>B(T)=TCD+TDC</w:t>
+      </w:r>
+    </w:p>
+    <w:p>
+      <w:pPr>
+        <w:jc w:val="both"/>
+      </w:pPr>
+      <w:r>
+        <w:t>W(C)=DTC+TDC</w:t>
+      </w:r>
+    </w:p>
+    <w:p>
+      <w:pPr>
+        <w:jc w:val="both"/>
+      </w:pPr>
+      <w:r>
+        <w:t>W(T)=CDT+DCT</w:t>
+      </w:r>
+    </w:p>
+    <w:p>
+      <w:pPr>
+        <w:jc w:val="both"/>
+      </w:pPr>
+      <w:r>
+        <w:t>non-</w:t>
+      </w:r>
+      <w:r>
+        <w:t>monotonicity constraint</w:t>
+      </w:r>
+    </w:p>
+    <w:p>
+      <w:r>
         <w:lastRenderedPageBreak/>
-        <w:t>#p3 &gt; 1-p1-p2-p3-p4-p5</w:t>
-      </w:r>
-    </w:p>
-    <w:p>
-      <w:r>
-        <w:t>-1 &gt; -p1-p2-2*p3-p4-</w:t>
+        <w:t>CTD+CDT &gt; TCD+</w:t>
+      </w:r>
+      <w:proofErr w:type="gramStart"/>
+      <w:r>
+        <w:t>TDC;</w:t>
+      </w:r>
+      <w:proofErr w:type="gramEnd"/>
+    </w:p>
+    <w:p>
+      <w:r>
+        <w:t>DTC+TDC&gt;CDT+DCT</w:t>
+      </w:r>
+    </w:p>
+    <w:p>
+      <w:r>
+        <w:t xml:space="preserve">p4 &gt; p1 &gt; p2 &gt; p3 &gt; </w:t>
       </w:r>
       <w:proofErr w:type="gramStart"/>
       <w:r>
@@ -593,77 +810,181 @@
       </w:r>
       <w:proofErr w:type="gramEnd"/>
     </w:p>
+    <w:p>
+      <w:r>
+        <w:t xml:space="preserve">#p5 &gt; 1-p1-p2-p3-p4-p5 </w:t>
+      </w:r>
+    </w:p>
+    <w:p>
+      <w:pPr>
+        <w:rPr>
+          <w:b/>
+          <w:bCs/>
+        </w:rPr>
+      </w:pPr>
+      <w:r>
+        <w:t>-1 &gt; -p1-p2-p3-p4-2*</w:t>
+      </w:r>
+      <w:proofErr w:type="gramStart"/>
+      <w:r>
+        <w:t>p5;</w:t>
+      </w:r>
+      <w:proofErr w:type="gramEnd"/>
+    </w:p>
     <w:p/>
     <w:p>
       <w:r>
-        <w:t>#p5 – p6 &lt; .001</w:t>
-      </w:r>
-    </w:p>
-    <w:p>
-      <w:r>
-        <w:t>#p5 – (1-p1-p2-p3-p4-p5) &lt; 0.001</w:t>
-      </w:r>
-    </w:p>
-    <w:p>
-      <w:r>
-        <w:t>#p5 -1 +p1 + p2 + p3+ p4+ p5 &lt; .001</w:t>
-      </w:r>
-    </w:p>
-    <w:p>
-      <w:r>
-        <w:t>#2*p5 -1 +p1 +p2 +p3 +p4 +p5 &lt; .001</w:t>
-      </w:r>
-    </w:p>
-    <w:p>
-      <w:r>
-        <w:t>#-1 &lt; -2*p5 -p1 -p2 -p3 -p4 +.001</w:t>
-      </w:r>
-    </w:p>
-    <w:p>
-      <w:r>
-        <w:t>-1.0</w:t>
-      </w:r>
-      <w:r>
-        <w:t>0</w:t>
-      </w:r>
-      <w:r>
-        <w:t>1 &lt; -2*p5-p1-p2-p3-</w:t>
-      </w:r>
-      <w:proofErr w:type="gramStart"/>
-      <w:r>
-        <w:t>p4;</w:t>
-      </w:r>
-      <w:proofErr w:type="gramEnd"/>
-    </w:p>
-    <w:p>
-      <w:r>
-        <w:t>#p6-p5 &lt; .001</w:t>
-      </w:r>
-    </w:p>
-    <w:p>
-      <w:r>
-        <w:t>#1-p1-p2-p3-p4-p5-p5 &lt;.001</w:t>
-      </w:r>
-    </w:p>
-    <w:p>
-      <w:r>
-        <w:t>#1-p1-p2-p3-p4-2*p5&lt;.001</w:t>
-      </w:r>
-    </w:p>
-    <w:p>
-      <w:r>
-        <w:t>#1&lt;p1+p2+p3+p4+2*p5+.001</w:t>
-      </w:r>
-    </w:p>
-    <w:p>
-      <w:r>
-        <w:t>0.99</w:t>
-      </w:r>
-      <w:r>
-        <w:t>9</w:t>
-      </w:r>
-      <w:r>
-        <w:t xml:space="preserve"> &lt; p1+p2+p3+p4+2*</w:t>
+        <w:t>#</w:t>
+      </w:r>
+      <w:r>
+        <w:t xml:space="preserve">p4+p3 &gt; </w:t>
+      </w:r>
+      <w:r>
+        <w:t>p1+</w:t>
+      </w:r>
+      <w:proofErr w:type="gramStart"/>
+      <w:r>
+        <w:t>p2;</w:t>
+      </w:r>
+      <w:proofErr w:type="gramEnd"/>
+    </w:p>
+    <w:p>
+      <w:r>
+        <w:t>0 &gt; p1+p2-p4-</w:t>
+      </w:r>
+      <w:proofErr w:type="gramStart"/>
+      <w:r>
+        <w:t>p3</w:t>
+      </w:r>
+      <w:r>
+        <w:t>;</w:t>
+      </w:r>
+      <w:proofErr w:type="gramEnd"/>
+    </w:p>
+    <w:p>
+      <w:r>
+        <w:t>#p5+p2 &gt; p3+1-p1-p2-p3-p4-p5</w:t>
+      </w:r>
+    </w:p>
+    <w:p>
+      <w:r>
+        <w:t>#</w:t>
+      </w:r>
+      <w:r>
+        <w:t>-1 &gt; -p2-p5+p3-p1-p2-p3-p4-p5</w:t>
+      </w:r>
+    </w:p>
+    <w:p>
+      <w:r>
+        <w:t>-1 &gt; -p1-2*p2-p4-2*p5</w:t>
+      </w:r>
+    </w:p>
+    <w:p>
+      <w:pPr>
+        <w:rPr>
+          <w:b/>
+          <w:bCs/>
+        </w:rPr>
+      </w:pPr>
+      <w:r>
+        <w:rPr>
+          <w:b/>
+          <w:bCs/>
+        </w:rPr>
+        <w:t xml:space="preserve">Model </w:t>
+      </w:r>
+      <w:r>
+        <w:rPr>
+          <w:b/>
+          <w:bCs/>
+        </w:rPr>
+        <w:t>6</w:t>
+      </w:r>
+      <w:r>
+        <w:rPr>
+          <w:b/>
+          <w:bCs/>
+        </w:rPr>
+        <w:t xml:space="preserve"> – correlations, strong</w:t>
+      </w:r>
+      <w:r>
+        <w:rPr>
+          <w:b/>
+          <w:bCs/>
+        </w:rPr>
+        <w:t>, but with violations of monotonicity</w:t>
+      </w:r>
+    </w:p>
+    <w:p>
+      <w:pPr>
+        <w:rPr>
+          <w:b/>
+          <w:bCs/>
+        </w:rPr>
+      </w:pPr>
+    </w:p>
+    <w:p>
+      <w:r>
+        <w:t>TCD=p1</w:t>
+      </w:r>
+    </w:p>
+    <w:p>
+      <w:r>
+        <w:t>TDC=p2</w:t>
+      </w:r>
+    </w:p>
+    <w:p>
+      <w:r>
+        <w:t>CDT=p3</w:t>
+      </w:r>
+    </w:p>
+    <w:p>
+      <w:r>
+        <w:t>CTD=p4</w:t>
+      </w:r>
+    </w:p>
+    <w:p>
+      <w:r>
+        <w:t>DTC=p5</w:t>
+      </w:r>
+    </w:p>
+    <w:p>
+      <w:r>
+        <w:t>DCT=p6</w:t>
+      </w:r>
+    </w:p>
+    <w:p>
+      <w:r>
+        <w:t>CTD &gt; TDC &gt; TCD &gt; CDT &gt; DTC &gt; DCT</w:t>
+      </w:r>
+    </w:p>
+    <w:p>
+      <w:r>
+        <w:t xml:space="preserve">p4 &gt; p2 &gt; p1 &gt; p3 &gt; </w:t>
+      </w:r>
+      <w:proofErr w:type="gramStart"/>
+      <w:r>
+        <w:t>p5</w:t>
+      </w:r>
+      <w:r>
+        <w:t>;</w:t>
+      </w:r>
+      <w:proofErr w:type="gramEnd"/>
+    </w:p>
+    <w:p>
+      <w:r>
+        <w:t xml:space="preserve">#p5 &gt; 1-p1-p2-p3-p4-p5 </w:t>
+      </w:r>
+    </w:p>
+    <w:p>
+      <w:pPr>
+        <w:rPr>
+          <w:b/>
+          <w:bCs/>
+        </w:rPr>
+      </w:pPr>
+      <w:r>
+        <w:t>-1 &gt; -p1-p2-p3-p4-2*</w:t>
       </w:r>
       <w:proofErr w:type="gramStart"/>
       <w:r>
@@ -671,7 +992,109 @@
       </w:r>
       <w:proofErr w:type="gramEnd"/>
     </w:p>
-    <w:p/>
+    <w:p>
+      <w:pPr>
+        <w:jc w:val="both"/>
+      </w:pPr>
+      <w:r>
+        <w:t>non-monotonicity constraint</w:t>
+      </w:r>
+    </w:p>
+    <w:p>
+      <w:r>
+        <w:t>CTD+CDT &gt; TCD+</w:t>
+      </w:r>
+      <w:proofErr w:type="gramStart"/>
+      <w:r>
+        <w:t>TDC;</w:t>
+      </w:r>
+      <w:proofErr w:type="gramEnd"/>
+    </w:p>
+    <w:p>
+      <w:r>
+        <w:t>DTC+TDC&gt;CDT+DCT</w:t>
+      </w:r>
+    </w:p>
+    <w:p>
+      <w:r>
+        <w:lastRenderedPageBreak/>
+        <w:t>#p4+p3 &gt; p1+</w:t>
+      </w:r>
+      <w:proofErr w:type="gramStart"/>
+      <w:r>
+        <w:t>p2;</w:t>
+      </w:r>
+      <w:proofErr w:type="gramEnd"/>
+    </w:p>
+    <w:p>
+      <w:r>
+        <w:t>0 &gt; p1+p2-p4-</w:t>
+      </w:r>
+      <w:proofErr w:type="gramStart"/>
+      <w:r>
+        <w:t>p3</w:t>
+      </w:r>
+      <w:r>
+        <w:t>;</w:t>
+      </w:r>
+      <w:proofErr w:type="gramEnd"/>
+    </w:p>
+    <w:p>
+      <w:r>
+        <w:t>#p5+p2&gt;p3+p6</w:t>
+      </w:r>
+    </w:p>
+    <w:p>
+      <w:r>
+        <w:t>#p5+p2 &gt; p3+1-p1-p2-p3-p4-p5</w:t>
+      </w:r>
+    </w:p>
+    <w:p>
+      <w:r>
+        <w:t>#-1+p2+p5&gt;</w:t>
+      </w:r>
+      <w:r>
+        <w:t xml:space="preserve"> </w:t>
+      </w:r>
+      <w:r>
+        <w:t>p3-p1-p2-p3-p4-p5</w:t>
+      </w:r>
+    </w:p>
+    <w:p>
+      <w:r>
+        <w:t>#-1 &gt; -p2-p5+</w:t>
+      </w:r>
+      <w:r>
+        <w:t xml:space="preserve"> </w:t>
+      </w:r>
+      <w:r>
+        <w:t>p3-p1-p2-p3-p4-p5</w:t>
+      </w:r>
+    </w:p>
+    <w:p>
+      <w:r>
+        <w:t>#-1 &gt; -p1-2*p2+p3</w:t>
+      </w:r>
+      <w:r>
+        <w:t>-p3-p4-2*</w:t>
+      </w:r>
+      <w:proofErr w:type="gramStart"/>
+      <w:r>
+        <w:t>p5;</w:t>
+      </w:r>
+      <w:proofErr w:type="gramEnd"/>
+    </w:p>
+    <w:p>
+      <w:r>
+        <w:t>-1 &gt; -p1-2*p2</w:t>
+      </w:r>
+      <w:r>
+        <w:t xml:space="preserve"> </w:t>
+      </w:r>
+      <w:r>
+        <w:t>-p4-2*p5;</w:t>
+      </w:r>
+    </w:p>
     <w:p/>
     <w:sectPr>
       <w:pgSz w:w="12240" w:h="15840"/>
@@ -681,6 +1104,100 @@
     </w:sectPr>
   </w:body>
 </w:document>
+</file>
+
+<file path=word/numbering.xml><?xml version="1.0" encoding="utf-8"?>
+<w:numbering xmlns:wpc="http://schemas.microsoft.com/office/word/2010/wordprocessingCanvas" xmlns:cx="http://schemas.microsoft.com/office/drawing/2014/chartex" xmlns:cx1="http://schemas.microsoft.com/office/drawing/2015/9/8/chartex" xmlns:cx2="http://schemas.microsoft.com/office/drawing/2015/10/21/chartex" xmlns:cx3="http://schemas.microsoft.com/office/drawing/2016/5/9/chartex" xmlns:cx4="http://schemas.microsoft.com/office/drawing/2016/5/10/chartex" xmlns:cx5="http://schemas.microsoft.com/office/drawing/2016/5/11/chartex" xmlns:cx6="http://schemas.microsoft.com/office/drawing/2016/5/12/chartex" xmlns:cx7="http://schemas.microsoft.com/office/drawing/2016/5/13/chartex" xmlns:cx8="http://schemas.microsoft.com/office/drawing/2016/5/14/chartex" xmlns:mc="http://schemas.openxmlformats.org/markup-compatibility/2006" xmlns:aink="http://schemas.microsoft.com/office/drawing/2016/ink" xmlns:am3d="http://schemas.microsoft.com/office/drawing/2017/model3d" xmlns:o="urn:schemas-microsoft-com:office:office" xmlns:oel="http://schemas.microsoft.com/office/2019/extlst" xmlns:r="http://schemas.openxmlformats.org/officeDocument/2006/relationships" xmlns:m="http://schemas.openxmlformats.org/officeDocument/2006/math" xmlns:v="urn:schemas-microsoft-com:vml" xmlns:wp14="http://schemas.microsoft.com/office/word/2010/wordprocessingDrawing" xmlns:wp="http://schemas.openxmlformats.org/drawingml/2006/wordprocessingDrawing" xmlns:w10="urn:schemas-microsoft-com:office:word" xmlns:w="http://schemas.openxmlformats.org/wordprocessingml/2006/main" xmlns:w14="http://schemas.microsoft.com/office/word/2010/wordml" xmlns:w15="http://schemas.microsoft.com/office/word/2012/wordml" xmlns:w16cex="http://schemas.microsoft.com/office/word/2018/wordml/cex" xmlns:w16cid="http://schemas.microsoft.com/office/word/2016/wordml/cid" xmlns:w16="http://schemas.microsoft.com/office/word/2018/wordml" xmlns:w16du="http://schemas.microsoft.com/office/word/2023/wordml/word16du" xmlns:w16sdtdh="http://schemas.microsoft.com/office/word/2020/wordml/sdtdatahash" xmlns:w16sdtfl="http://schemas.microsoft.com/office/word/2024/wordml/sdtformatlock" xmlns:w16se="http://schemas.microsoft.com/office/word/2015/wordml/symex" xmlns:wpg="http://schemas.microsoft.com/office/word/2010/wordprocessingGroup" xmlns:wpi="http://schemas.microsoft.com/office/word/2010/wordprocessingInk" xmlns:wne="http://schemas.microsoft.com/office/word/2006/wordml" xmlns:wps="http://schemas.microsoft.com/office/word/2010/wordprocessingShape" mc:Ignorable="w14 w15 w16se w16cid w16 w16cex w16sdtdh w16sdtfl w16du wp14">
+  <w:abstractNum w:abstractNumId="0" w15:restartNumberingAfterBreak="0">
+    <w:nsid w:val="14C50A0F"/>
+    <w:multiLevelType w:val="hybridMultilevel"/>
+    <w:tmpl w:val="194019C2"/>
+    <w:lvl w:ilvl="0" w:tplc="0409000F">
+      <w:start w:val="1"/>
+      <w:numFmt w:val="decimal"/>
+      <w:lvlText w:val="%1."/>
+      <w:lvlJc w:val="left"/>
+      <w:pPr>
+        <w:ind w:left="720" w:hanging="360"/>
+      </w:pPr>
+    </w:lvl>
+    <w:lvl w:ilvl="1" w:tplc="04090019">
+      <w:start w:val="1"/>
+      <w:numFmt w:val="lowerLetter"/>
+      <w:lvlText w:val="%2."/>
+      <w:lvlJc w:val="left"/>
+      <w:pPr>
+        <w:ind w:left="1440" w:hanging="360"/>
+      </w:pPr>
+    </w:lvl>
+    <w:lvl w:ilvl="2" w:tplc="0409001B">
+      <w:start w:val="1"/>
+      <w:numFmt w:val="lowerRoman"/>
+      <w:lvlText w:val="%3."/>
+      <w:lvlJc w:val="right"/>
+      <w:pPr>
+        <w:ind w:left="2160" w:hanging="180"/>
+      </w:pPr>
+    </w:lvl>
+    <w:lvl w:ilvl="3" w:tplc="0409000F">
+      <w:start w:val="1"/>
+      <w:numFmt w:val="decimal"/>
+      <w:lvlText w:val="%4."/>
+      <w:lvlJc w:val="left"/>
+      <w:pPr>
+        <w:ind w:left="2880" w:hanging="360"/>
+      </w:pPr>
+    </w:lvl>
+    <w:lvl w:ilvl="4" w:tplc="04090019">
+      <w:start w:val="1"/>
+      <w:numFmt w:val="lowerLetter"/>
+      <w:lvlText w:val="%5."/>
+      <w:lvlJc w:val="left"/>
+      <w:pPr>
+        <w:ind w:left="3600" w:hanging="360"/>
+      </w:pPr>
+    </w:lvl>
+    <w:lvl w:ilvl="5" w:tplc="0409001B">
+      <w:start w:val="1"/>
+      <w:numFmt w:val="lowerRoman"/>
+      <w:lvlText w:val="%6."/>
+      <w:lvlJc w:val="right"/>
+      <w:pPr>
+        <w:ind w:left="4320" w:hanging="180"/>
+      </w:pPr>
+    </w:lvl>
+    <w:lvl w:ilvl="6" w:tplc="0409000F">
+      <w:start w:val="1"/>
+      <w:numFmt w:val="decimal"/>
+      <w:lvlText w:val="%7."/>
+      <w:lvlJc w:val="left"/>
+      <w:pPr>
+        <w:ind w:left="5040" w:hanging="360"/>
+      </w:pPr>
+    </w:lvl>
+    <w:lvl w:ilvl="7" w:tplc="04090019" w:tentative="1">
+      <w:start w:val="1"/>
+      <w:numFmt w:val="lowerLetter"/>
+      <w:lvlText w:val="%8."/>
+      <w:lvlJc w:val="left"/>
+      <w:pPr>
+        <w:ind w:left="5760" w:hanging="360"/>
+      </w:pPr>
+    </w:lvl>
+    <w:lvl w:ilvl="8" w:tplc="0409001B" w:tentative="1">
+      <w:start w:val="1"/>
+      <w:numFmt w:val="lowerRoman"/>
+      <w:lvlText w:val="%9."/>
+      <w:lvlJc w:val="right"/>
+      <w:pPr>
+        <w:ind w:left="6480" w:hanging="180"/>
+      </w:pPr>
+    </w:lvl>
+  </w:abstractNum>
+  <w:num w:numId="1" w16cid:durableId="1774591915">
+    <w:abstractNumId w:val="0"/>
+  </w:num>
+</w:numbering>
 </file>
 
 <file path=word/styles.xml><?xml version="1.0" encoding="utf-8"?>

</xml_diff>

<commit_message>
updated analyses with ALL order constrained models
</commit_message>
<xml_diff>
--- a/analysis/order_constraints/predictions.docx
+++ b/analysis/order_constraints/predictions.docx
@@ -78,15 +78,91 @@
       </w:r>
     </w:p>
     <w:p>
+      <w:pPr>
+        <w:jc w:val="both"/>
+      </w:pPr>
+      <w:r>
+        <w:t>Does not necessarily predict B(C) &gt; B(T) but W(C) &gt; W(T):</w:t>
+      </w:r>
+    </w:p>
+    <w:p>
+      <w:pPr>
+        <w:jc w:val="both"/>
+      </w:pPr>
+      <w:r>
+        <w:t>CTD &gt; TCD &gt; TDC &gt; CDT &gt; DTC &gt; DCT</w:t>
+      </w:r>
+    </w:p>
+    <w:p>
+      <w:pPr>
+        <w:jc w:val="both"/>
+      </w:pPr>
+      <w:r>
+        <w:t>B(C)=CTD+CDT</w:t>
+      </w:r>
+    </w:p>
+    <w:p>
+      <w:pPr>
+        <w:jc w:val="both"/>
+      </w:pPr>
+      <w:r>
+        <w:t>B(T)=TCD+TDC</w:t>
+      </w:r>
+    </w:p>
+    <w:p>
+      <w:pPr>
+        <w:jc w:val="both"/>
+      </w:pPr>
+      <w:r>
+        <w:t>W(C)=DTC+TDC</w:t>
+      </w:r>
+    </w:p>
+    <w:p>
+      <w:pPr>
+        <w:jc w:val="both"/>
+      </w:pPr>
+      <w:r>
+        <w:t>W(T)=CDT+DCT</w:t>
+      </w:r>
+    </w:p>
+    <w:p>
+      <w:pPr>
+        <w:jc w:val="both"/>
+      </w:pPr>
+      <w:r>
+        <w:t>non-monotonicity constraint</w:t>
+      </w:r>
+    </w:p>
+    <w:p>
+      <w:r>
+        <w:t>CTD+CDT &gt; TCD+</w:t>
+      </w:r>
+      <w:proofErr w:type="gramStart"/>
+      <w:r>
+        <w:t>TDC;</w:t>
+      </w:r>
+      <w:proofErr w:type="gramEnd"/>
+    </w:p>
+    <w:p>
+      <w:r>
+        <w:t>DTC+TDC&gt;CDT+</w:t>
+      </w:r>
+      <w:proofErr w:type="gramStart"/>
+      <w:r>
+        <w:t>DCT</w:t>
+      </w:r>
+      <w:r>
+        <w:t>;</w:t>
+      </w:r>
+      <w:proofErr w:type="gramEnd"/>
+    </w:p>
+    <w:p>
       <w:r>
         <w:t xml:space="preserve">p4 &gt; p1 &gt; p2 &gt; p3 &gt; </w:t>
       </w:r>
       <w:proofErr w:type="gramStart"/>
       <w:r>
-        <w:t>p5</w:t>
-      </w:r>
-      <w:r>
-        <w:t>;</w:t>
+        <w:t>p5;</w:t>
       </w:r>
       <w:proofErr w:type="gramEnd"/>
     </w:p>
@@ -107,12 +183,46 @@
       </w:r>
       <w:proofErr w:type="gramStart"/>
       <w:r>
-        <w:t>p5</w:t>
-      </w:r>
-      <w:r>
-        <w:t>;</w:t>
-      </w:r>
-      <w:proofErr w:type="gramEnd"/>
+        <w:t>p5;</w:t>
+      </w:r>
+      <w:proofErr w:type="gramEnd"/>
+    </w:p>
+    <w:p/>
+    <w:p>
+      <w:r>
+        <w:t>#p4+p3 &gt; p1+</w:t>
+      </w:r>
+      <w:proofErr w:type="gramStart"/>
+      <w:r>
+        <w:t>p2;</w:t>
+      </w:r>
+      <w:proofErr w:type="gramEnd"/>
+    </w:p>
+    <w:p>
+      <w:r>
+        <w:t>0 &gt; p1+p2-p4-</w:t>
+      </w:r>
+      <w:proofErr w:type="gramStart"/>
+      <w:r>
+        <w:t>p3;</w:t>
+      </w:r>
+      <w:proofErr w:type="gramEnd"/>
+    </w:p>
+    <w:p>
+      <w:r>
+        <w:lastRenderedPageBreak/>
+        <w:t>#p5+p2 &gt; p3+1-p1-p2-p3-p4-p5</w:t>
+      </w:r>
+    </w:p>
+    <w:p>
+      <w:r>
+        <w:t>#-1 &gt; -p2-p5+p3-p1-p2-p3-p4-p5</w:t>
+      </w:r>
+    </w:p>
+    <w:p>
+      <w:r>
+        <w:t>-1 &gt; -p1-2*p2-p4-2*p5</w:t>
+      </w:r>
     </w:p>
     <w:p/>
     <w:p>
@@ -145,73 +255,62 @@
       </w:r>
     </w:p>
     <w:p>
-      <w:r>
-        <w:t>TCD=p1</w:t>
-      </w:r>
-    </w:p>
-    <w:p>
-      <w:r>
-        <w:t>TDC=p2</w:t>
-      </w:r>
-    </w:p>
-    <w:p>
-      <w:r>
-        <w:t>CDT=p3</w:t>
-      </w:r>
-    </w:p>
-    <w:p>
-      <w:r>
-        <w:t>CTD=p4</w:t>
-      </w:r>
-    </w:p>
-    <w:p>
-      <w:r>
-        <w:t>DTC=p5</w:t>
-      </w:r>
-    </w:p>
-    <w:p>
-      <w:r>
-        <w:t>DCT=p6</w:t>
-      </w:r>
-    </w:p>
-    <w:p>
-      <w:r>
-        <w:t>CTD &gt; TDC &gt; TCD &gt; CDT &gt; DTC &gt; DCT</w:t>
-      </w:r>
-    </w:p>
-    <w:p>
-      <w:r>
-        <w:t xml:space="preserve">p4 &gt; p2 &gt; p1 &gt; p3 &gt; </w:t>
-      </w:r>
-      <w:proofErr w:type="gramStart"/>
-      <w:r>
-        <w:t>p5</w:t>
-      </w:r>
-      <w:r>
-        <w:t>;</w:t>
-      </w:r>
-      <w:proofErr w:type="gramEnd"/>
-    </w:p>
-    <w:p>
-      <w:r>
-        <w:t xml:space="preserve">#p5 &gt; 1-p1-p2-p3-p4-p5 </w:t>
-      </w:r>
-    </w:p>
-    <w:p>
       <w:pPr>
         <w:rPr>
           <w:b/>
           <w:bCs/>
         </w:rPr>
       </w:pPr>
-      <w:r>
-        <w:t>-1 &gt; -p1-p2-p3-p4-2*</w:t>
+    </w:p>
+    <w:p>
+      <w:r>
+        <w:t>TCD=p1</w:t>
+      </w:r>
+    </w:p>
+    <w:p>
+      <w:r>
+        <w:t>TDC=p2</w:t>
+      </w:r>
+    </w:p>
+    <w:p>
+      <w:r>
+        <w:t>CDT=p3</w:t>
+      </w:r>
+    </w:p>
+    <w:p>
+      <w:r>
+        <w:t>CTD=p4</w:t>
+      </w:r>
+    </w:p>
+    <w:p>
+      <w:r>
+        <w:t>DTC=p5</w:t>
+      </w:r>
+    </w:p>
+    <w:p>
+      <w:r>
+        <w:t>DCT=p6</w:t>
+      </w:r>
+    </w:p>
+    <w:p>
+      <w:r>
+        <w:t>CTD &gt; TDC &gt; TCD &gt; CDT &gt; DTC &gt; DCT</w:t>
+      </w:r>
+    </w:p>
+    <w:p>
+      <w:r>
+        <w:t xml:space="preserve">p4 &gt; p2 &gt; p1 &gt; p3 &gt; </w:t>
       </w:r>
       <w:proofErr w:type="gramStart"/>
       <w:r>
         <w:t>p5;</w:t>
       </w:r>
       <w:proofErr w:type="gramEnd"/>
+    </w:p>
+    <w:p>
+      <w:r>
+        <w:t xml:space="preserve">#p5 &gt; 1-p1-p2-p3-p4-p5 </w:t>
+      </w:r>
     </w:p>
     <w:p>
       <w:pPr>
@@ -221,11 +320,130 @@
         </w:rPr>
       </w:pPr>
       <w:r>
+        <w:t>-1 &gt; -p1-p2-p3-p4-2*</w:t>
+      </w:r>
+      <w:proofErr w:type="gramStart"/>
+      <w:r>
+        <w:t>p5;</w:t>
+      </w:r>
+      <w:proofErr w:type="gramEnd"/>
+    </w:p>
+    <w:p>
+      <w:pPr>
+        <w:jc w:val="both"/>
+      </w:pPr>
+      <w:r>
+        <w:t>non-monotonicity constraint</w:t>
+      </w:r>
+    </w:p>
+    <w:p>
+      <w:r>
+        <w:t>CTD+CDT &gt; TCD+</w:t>
+      </w:r>
+      <w:proofErr w:type="gramStart"/>
+      <w:r>
+        <w:t>TDC;</w:t>
+      </w:r>
+      <w:proofErr w:type="gramEnd"/>
+    </w:p>
+    <w:p>
+      <w:r>
+        <w:t>DTC+TDC&gt;CDT+</w:t>
+      </w:r>
+      <w:proofErr w:type="gramStart"/>
+      <w:r>
+        <w:t>DCT</w:t>
+      </w:r>
+      <w:r>
+        <w:t>;</w:t>
+      </w:r>
+      <w:proofErr w:type="gramEnd"/>
+    </w:p>
+    <w:p>
+      <w:r>
+        <w:t>#p4+p3 &gt; p1+</w:t>
+      </w:r>
+      <w:proofErr w:type="gramStart"/>
+      <w:r>
+        <w:t>p2;</w:t>
+      </w:r>
+      <w:proofErr w:type="gramEnd"/>
+    </w:p>
+    <w:p>
+      <w:r>
+        <w:t>0 &gt; p1+p2-p4-</w:t>
+      </w:r>
+      <w:proofErr w:type="gramStart"/>
+      <w:r>
+        <w:t>p3;</w:t>
+      </w:r>
+      <w:proofErr w:type="gramEnd"/>
+    </w:p>
+    <w:p>
+      <w:r>
+        <w:t>#p5+p2&gt;p3+p6</w:t>
+      </w:r>
+    </w:p>
+    <w:p>
+      <w:r>
+        <w:t>#p5+p2 &gt; p3+1-p1-p2-p3-p4-p5</w:t>
+      </w:r>
+    </w:p>
+    <w:p>
+      <w:r>
+        <w:t>#-1+p2+p5&gt;</w:t>
+      </w:r>
+      <w:r>
+        <w:t xml:space="preserve"> </w:t>
+      </w:r>
+      <w:r>
+        <w:t>p3-p1-p2-p3-p4-p5</w:t>
+      </w:r>
+    </w:p>
+    <w:p>
+      <w:r>
+        <w:t>#-1 &gt; -p2-p5+</w:t>
+      </w:r>
+      <w:r>
+        <w:t xml:space="preserve"> </w:t>
+      </w:r>
+      <w:r>
+        <w:t>p3-p1-p2-p3-p4-p5</w:t>
+      </w:r>
+    </w:p>
+    <w:p>
+      <w:r>
+        <w:t>#-1 &gt; -p1-2*p2+p3-p3-p4-2*</w:t>
+      </w:r>
+      <w:proofErr w:type="gramStart"/>
+      <w:r>
+        <w:t>p5;</w:t>
+      </w:r>
+      <w:proofErr w:type="gramEnd"/>
+    </w:p>
+    <w:p>
+      <w:r>
+        <w:lastRenderedPageBreak/>
+        <w:t>-1 &gt; -p1-2*p2 -p4-2*</w:t>
+      </w:r>
+      <w:proofErr w:type="gramStart"/>
+      <w:r>
+        <w:t>p5;</w:t>
+      </w:r>
+      <w:proofErr w:type="gramEnd"/>
+    </w:p>
+    <w:p>
+      <w:pPr>
         <w:rPr>
           <w:b/>
           <w:bCs/>
         </w:rPr>
-        <w:lastRenderedPageBreak/>
+      </w:pPr>
+      <w:r>
+        <w:rPr>
+          <w:b/>
+          <w:bCs/>
+        </w:rPr>
         <w:t>Model 3 – global repulsion effect</w:t>
       </w:r>
     </w:p>
@@ -369,7 +587,6 @@
     <w:p>
       <w:proofErr w:type="gramStart"/>
       <w:r>
-        <w:lastRenderedPageBreak/>
         <w:t>Generally</w:t>
       </w:r>
       <w:proofErr w:type="gramEnd"/>
@@ -473,111 +690,7 @@
     </w:p>
     <w:p>
       <w:r>
-        <w:t xml:space="preserve">p1-p4 &lt; </w:t>
-      </w:r>
-      <w:proofErr w:type="gramStart"/>
-      <w:r>
-        <w:t>0.0</w:t>
-      </w:r>
-      <w:r>
-        <w:t>0</w:t>
-      </w:r>
-      <w:r>
-        <w:t>1;</w:t>
-      </w:r>
-      <w:proofErr w:type="gramEnd"/>
-    </w:p>
-    <w:p>
-      <w:r>
-        <w:t xml:space="preserve">p4-p1 &lt; </w:t>
-      </w:r>
-      <w:proofErr w:type="gramStart"/>
-      <w:r>
-        <w:t>0.0</w:t>
-      </w:r>
-      <w:r>
-        <w:t>01</w:t>
-      </w:r>
-      <w:r>
-        <w:t>;</w:t>
-      </w:r>
-      <w:proofErr w:type="gramEnd"/>
-    </w:p>
-    <w:p>
-      <w:r>
-        <w:t xml:space="preserve">p1 &gt; </w:t>
-      </w:r>
-      <w:proofErr w:type="gramStart"/>
-      <w:r>
-        <w:t>p2;</w:t>
-      </w:r>
-      <w:proofErr w:type="gramEnd"/>
-    </w:p>
-    <w:p>
-      <w:r>
-        <w:t xml:space="preserve">p4 &gt; </w:t>
-      </w:r>
-      <w:proofErr w:type="gramStart"/>
-      <w:r>
-        <w:t>p2;</w:t>
-      </w:r>
-      <w:proofErr w:type="gramEnd"/>
-    </w:p>
-    <w:p>
-      <w:r>
-        <w:t xml:space="preserve">p1 &gt; </w:t>
-      </w:r>
-      <w:proofErr w:type="gramStart"/>
-      <w:r>
-        <w:t>p3;</w:t>
-      </w:r>
-      <w:proofErr w:type="gramEnd"/>
-    </w:p>
-    <w:p>
-      <w:r>
-        <w:t xml:space="preserve">p4 &gt; </w:t>
-      </w:r>
-      <w:proofErr w:type="gramStart"/>
-      <w:r>
-        <w:t>p3;</w:t>
-      </w:r>
-      <w:proofErr w:type="gramEnd"/>
-    </w:p>
-    <w:p>
-      <w:r>
-        <w:t xml:space="preserve">p2 – p3 &lt; </w:t>
-      </w:r>
-      <w:proofErr w:type="gramStart"/>
-      <w:r>
-        <w:t>0.0</w:t>
-      </w:r>
-      <w:r>
-        <w:t>0</w:t>
-      </w:r>
-      <w:r>
-        <w:t>1;</w:t>
-      </w:r>
-      <w:proofErr w:type="gramEnd"/>
-    </w:p>
-    <w:p>
-      <w:r>
-        <w:t xml:space="preserve">p3 – p2 &lt; </w:t>
-      </w:r>
-      <w:proofErr w:type="gramStart"/>
-      <w:r>
-        <w:t>0.0</w:t>
-      </w:r>
-      <w:r>
-        <w:t>0</w:t>
-      </w:r>
-      <w:r>
-        <w:t>1;</w:t>
-      </w:r>
-      <w:proofErr w:type="gramEnd"/>
-    </w:p>
-    <w:p>
-      <w:r>
-        <w:t xml:space="preserve">p2 &gt; </w:t>
+        <w:t>p1=p4&gt;p2=p3&gt;</w:t>
       </w:r>
       <w:proofErr w:type="gramStart"/>
       <w:r>
@@ -587,515 +700,25 @@
     </w:p>
     <w:p>
       <w:r>
-        <w:t xml:space="preserve">p3 &gt; </w:t>
-      </w:r>
-      <w:proofErr w:type="gramStart"/>
-      <w:r>
-        <w:t>p5;</w:t>
-      </w:r>
-      <w:proofErr w:type="gramEnd"/>
-    </w:p>
-    <w:p>
-      <w:r>
-        <w:lastRenderedPageBreak/>
-        <w:t>#p2 &gt; 1-p1-p2-p3-p4-p5</w:t>
-      </w:r>
-    </w:p>
-    <w:p>
-      <w:r>
-        <w:t>-1 &gt; -p1-2*p2-p3-p4-</w:t>
-      </w:r>
-      <w:proofErr w:type="gramStart"/>
-      <w:r>
-        <w:t>p5;</w:t>
-      </w:r>
-      <w:proofErr w:type="gramEnd"/>
-    </w:p>
-    <w:p>
-      <w:r>
-        <w:t>#p3 &gt; 1-p1-p2-p3-p4-p5</w:t>
-      </w:r>
-    </w:p>
-    <w:p>
-      <w:r>
-        <w:t>-1 &gt; -p1-p2-2*p3-p4-</w:t>
-      </w:r>
-      <w:proofErr w:type="gramStart"/>
-      <w:r>
-        <w:t>p5;</w:t>
-      </w:r>
-      <w:proofErr w:type="gramEnd"/>
-    </w:p>
-    <w:p/>
-    <w:p>
-      <w:r>
-        <w:t>#p5 – p6 &lt; .001</w:t>
-      </w:r>
-    </w:p>
-    <w:p>
-      <w:r>
-        <w:t>#p5 – (1-p1-p2-p3-p4-p5) &lt; 0.001</w:t>
-      </w:r>
-    </w:p>
-    <w:p>
-      <w:r>
-        <w:t>#p5 -1 +p1 + p2 + p3+ p4+ p5 &lt; .001</w:t>
-      </w:r>
-    </w:p>
-    <w:p>
-      <w:r>
-        <w:t>#2*p5 -1 +p1 +p2 +p3 +p4 +p5 &lt; .001</w:t>
-      </w:r>
-    </w:p>
-    <w:p>
-      <w:r>
-        <w:t>#-1 &lt; -2*p5 -p1 -p2 -p3 -p4 +.001</w:t>
-      </w:r>
-    </w:p>
-    <w:p>
-      <w:r>
-        <w:t>-1.0</w:t>
-      </w:r>
-      <w:r>
-        <w:t>0</w:t>
-      </w:r>
-      <w:r>
-        <w:t>1 &lt; -2*p5-p1-p2-p3-</w:t>
-      </w:r>
-      <w:proofErr w:type="gramStart"/>
-      <w:r>
-        <w:t>p4;</w:t>
-      </w:r>
-      <w:proofErr w:type="gramEnd"/>
-    </w:p>
-    <w:p>
-      <w:r>
-        <w:t>#p6-p5 &lt; .001</w:t>
-      </w:r>
-    </w:p>
-    <w:p>
-      <w:r>
-        <w:t>#1-p1-p2-p3-p4-p5-p5 &lt;.001</w:t>
-      </w:r>
-    </w:p>
-    <w:p>
-      <w:r>
-        <w:t>#1-p1-p2-p3-p4-2*p5&lt;.001</w:t>
-      </w:r>
-    </w:p>
-    <w:p>
-      <w:r>
-        <w:t>#1&lt;p1+p2+p3+p4+2*p5+.001</w:t>
-      </w:r>
-    </w:p>
-    <w:p>
-      <w:r>
-        <w:t>0.99</w:t>
-      </w:r>
-      <w:r>
-        <w:t>9</w:t>
-      </w:r>
-      <w:r>
-        <w:t xml:space="preserve"> &lt; p1+p2+p3+p4+2*</w:t>
-      </w:r>
-      <w:proofErr w:type="gramStart"/>
-      <w:r>
-        <w:t>p5;</w:t>
-      </w:r>
-      <w:proofErr w:type="gramEnd"/>
-    </w:p>
-    <w:p/>
-    <w:p>
-      <w:pPr>
-        <w:rPr>
-          <w:b/>
-          <w:bCs/>
-        </w:rPr>
-      </w:pPr>
-      <w:r>
-        <w:rPr>
-          <w:b/>
-          <w:bCs/>
-        </w:rPr>
-        <w:t>Model 5 – correlations, weak, but with violations of monotonicity</w:t>
-      </w:r>
-    </w:p>
-    <w:p>
-      <w:r>
-        <w:t>CTD &gt; TCD &gt; TDC &gt; CDT &gt; DTC &gt; DCT</w:t>
-      </w:r>
-    </w:p>
-    <w:p>
-      <w:pPr>
-        <w:jc w:val="both"/>
-      </w:pPr>
-      <w:r>
-        <w:t>Does not necessarily predict B(C) &gt; B(T) but W(C) &gt; W(T):</w:t>
-      </w:r>
-    </w:p>
-    <w:p>
-      <w:pPr>
-        <w:jc w:val="both"/>
-      </w:pPr>
-      <w:r>
-        <w:t>CTD &gt; TCD &gt; TDC &gt; CDT &gt; DTC &gt; DCT</w:t>
-      </w:r>
-    </w:p>
-    <w:p>
-      <w:pPr>
-        <w:jc w:val="both"/>
-      </w:pPr>
-      <w:r>
-        <w:t>B(C)=CTD+CDT</w:t>
-      </w:r>
-    </w:p>
-    <w:p>
-      <w:pPr>
-        <w:jc w:val="both"/>
-      </w:pPr>
-      <w:r>
-        <w:t>B(T)=TCD+TDC</w:t>
-      </w:r>
-    </w:p>
-    <w:p>
-      <w:pPr>
-        <w:jc w:val="both"/>
-      </w:pPr>
-      <w:r>
-        <w:t>W(C)=DTC+TDC</w:t>
-      </w:r>
-    </w:p>
-    <w:p>
-      <w:pPr>
-        <w:jc w:val="both"/>
-      </w:pPr>
-      <w:r>
-        <w:t>W(T)=CDT+DCT</w:t>
-      </w:r>
-    </w:p>
-    <w:p>
-      <w:pPr>
-        <w:jc w:val="both"/>
-      </w:pPr>
-      <w:r>
-        <w:t>non-</w:t>
-      </w:r>
-      <w:r>
-        <w:t>monotonicity constraint</w:t>
-      </w:r>
-    </w:p>
-    <w:p>
-      <w:r>
-        <w:lastRenderedPageBreak/>
-        <w:t>CTD+CDT &gt; TCD+</w:t>
-      </w:r>
-      <w:proofErr w:type="gramStart"/>
-      <w:r>
-        <w:t>TDC;</w:t>
-      </w:r>
-      <w:proofErr w:type="gramEnd"/>
-    </w:p>
-    <w:p>
-      <w:r>
-        <w:t>DTC+TDC&gt;CDT+DCT</w:t>
-      </w:r>
-    </w:p>
-    <w:p>
-      <w:r>
-        <w:t xml:space="preserve">p4 &gt; p1 &gt; p2 &gt; p3 &gt; </w:t>
-      </w:r>
-      <w:proofErr w:type="gramStart"/>
-      <w:r>
-        <w:t>p5;</w:t>
-      </w:r>
-      <w:proofErr w:type="gramEnd"/>
-    </w:p>
-    <w:p>
-      <w:r>
-        <w:t xml:space="preserve">#p5 &gt; 1-p1-p2-p3-p4-p5 </w:t>
-      </w:r>
-    </w:p>
-    <w:p>
-      <w:pPr>
-        <w:rPr>
-          <w:b/>
-          <w:bCs/>
-        </w:rPr>
-      </w:pPr>
-      <w:r>
-        <w:t>-1 &gt; -p1-p2-p3-p4-2*</w:t>
-      </w:r>
-      <w:proofErr w:type="gramStart"/>
-      <w:r>
-        <w:t>p5;</w:t>
-      </w:r>
-      <w:proofErr w:type="gramEnd"/>
-    </w:p>
-    <w:p/>
-    <w:p>
-      <w:r>
-        <w:t>#</w:t>
-      </w:r>
-      <w:r>
-        <w:t xml:space="preserve">p4+p3 &gt; </w:t>
-      </w:r>
-      <w:r>
-        <w:t>p1+</w:t>
-      </w:r>
-      <w:proofErr w:type="gramStart"/>
-      <w:r>
-        <w:t>p2;</w:t>
-      </w:r>
-      <w:proofErr w:type="gramEnd"/>
-    </w:p>
-    <w:p>
-      <w:r>
-        <w:t>0 &gt; p1+p2-p4-</w:t>
-      </w:r>
-      <w:proofErr w:type="gramStart"/>
-      <w:r>
-        <w:t>p3</w:t>
-      </w:r>
-      <w:r>
-        <w:t>;</w:t>
-      </w:r>
-      <w:proofErr w:type="gramEnd"/>
-    </w:p>
-    <w:p>
-      <w:r>
-        <w:t>#p5+p2 &gt; p3+1-p1-p2-p3-p4-p5</w:t>
-      </w:r>
-    </w:p>
-    <w:p>
-      <w:r>
-        <w:t>#</w:t>
-      </w:r>
-      <w:r>
-        <w:t>-1 &gt; -p2-p5+p3-p1-p2-p3-p4-p5</w:t>
-      </w:r>
-    </w:p>
-    <w:p>
-      <w:r>
-        <w:t>-1 &gt; -p1-2*p2-p4-2*p5</w:t>
-      </w:r>
-    </w:p>
-    <w:p>
-      <w:pPr>
-        <w:rPr>
-          <w:b/>
-          <w:bCs/>
-        </w:rPr>
-      </w:pPr>
-      <w:r>
-        <w:rPr>
-          <w:b/>
-          <w:bCs/>
-        </w:rPr>
-        <w:t xml:space="preserve">Model </w:t>
-      </w:r>
-      <w:r>
-        <w:rPr>
-          <w:b/>
-          <w:bCs/>
-        </w:rPr>
-        <w:t>6</w:t>
-      </w:r>
-      <w:r>
-        <w:rPr>
-          <w:b/>
-          <w:bCs/>
-        </w:rPr>
-        <w:t xml:space="preserve"> – correlations, strong</w:t>
-      </w:r>
-      <w:r>
-        <w:rPr>
-          <w:b/>
-          <w:bCs/>
-        </w:rPr>
-        <w:t>, but with violations of monotonicity</w:t>
-      </w:r>
-    </w:p>
-    <w:p>
-      <w:pPr>
-        <w:rPr>
-          <w:b/>
-          <w:bCs/>
-        </w:rPr>
-      </w:pPr>
-    </w:p>
-    <w:p>
-      <w:r>
-        <w:t>TCD=p1</w:t>
-      </w:r>
-    </w:p>
-    <w:p>
-      <w:r>
-        <w:t>TDC=p2</w:t>
-      </w:r>
-    </w:p>
-    <w:p>
-      <w:r>
-        <w:t>CDT=p3</w:t>
-      </w:r>
-    </w:p>
-    <w:p>
-      <w:r>
-        <w:t>CTD=p4</w:t>
-      </w:r>
-    </w:p>
-    <w:p>
-      <w:r>
-        <w:t>DTC=p5</w:t>
-      </w:r>
-    </w:p>
-    <w:p>
-      <w:r>
-        <w:t>DCT=p6</w:t>
-      </w:r>
-    </w:p>
-    <w:p>
-      <w:r>
-        <w:t>CTD &gt; TDC &gt; TCD &gt; CDT &gt; DTC &gt; DCT</w:t>
-      </w:r>
-    </w:p>
-    <w:p>
-      <w:r>
-        <w:t xml:space="preserve">p4 &gt; p2 &gt; p1 &gt; p3 &gt; </w:t>
-      </w:r>
-      <w:proofErr w:type="gramStart"/>
-      <w:r>
-        <w:t>p5</w:t>
-      </w:r>
-      <w:r>
-        <w:t>;</w:t>
-      </w:r>
-      <w:proofErr w:type="gramEnd"/>
-    </w:p>
-    <w:p>
-      <w:r>
-        <w:t xml:space="preserve">#p5 &gt; 1-p1-p2-p3-p4-p5 </w:t>
-      </w:r>
-    </w:p>
-    <w:p>
-      <w:pPr>
-        <w:rPr>
-          <w:b/>
-          <w:bCs/>
-        </w:rPr>
-      </w:pPr>
-      <w:r>
-        <w:t>-1 &gt; -p1-p2-p3-p4-2*</w:t>
-      </w:r>
-      <w:proofErr w:type="gramStart"/>
-      <w:r>
-        <w:t>p5;</w:t>
-      </w:r>
-      <w:proofErr w:type="gramEnd"/>
-    </w:p>
-    <w:p>
-      <w:pPr>
-        <w:jc w:val="both"/>
-      </w:pPr>
-      <w:r>
-        <w:t>non-monotonicity constraint</w:t>
-      </w:r>
-    </w:p>
-    <w:p>
-      <w:r>
-        <w:t>CTD+CDT &gt; TCD+</w:t>
-      </w:r>
-      <w:proofErr w:type="gramStart"/>
-      <w:r>
-        <w:t>TDC;</w:t>
-      </w:r>
-      <w:proofErr w:type="gramEnd"/>
-    </w:p>
-    <w:p>
-      <w:r>
-        <w:t>DTC+TDC&gt;CDT+DCT</w:t>
-      </w:r>
-    </w:p>
-    <w:p>
-      <w:r>
-        <w:lastRenderedPageBreak/>
-        <w:t>#p4+p3 &gt; p1+</w:t>
-      </w:r>
-      <w:proofErr w:type="gramStart"/>
-      <w:r>
-        <w:t>p2;</w:t>
-      </w:r>
-      <w:proofErr w:type="gramEnd"/>
-    </w:p>
-    <w:p>
-      <w:r>
-        <w:t>0 &gt; p1+p2-p4-</w:t>
-      </w:r>
-      <w:proofErr w:type="gramStart"/>
-      <w:r>
-        <w:t>p3</w:t>
-      </w:r>
-      <w:r>
-        <w:t>;</w:t>
-      </w:r>
-      <w:proofErr w:type="gramEnd"/>
-    </w:p>
-    <w:p>
-      <w:r>
-        <w:t>#p5+p2&gt;p3+p6</w:t>
-      </w:r>
-    </w:p>
-    <w:p>
-      <w:r>
-        <w:t>#p5+p2 &gt; p3+1-p1-p2-p3-p4-p5</w:t>
-      </w:r>
-    </w:p>
-    <w:p>
-      <w:r>
-        <w:t>#-1+p2+p5&gt;</w:t>
-      </w:r>
-      <w:r>
-        <w:t xml:space="preserve"> </w:t>
-      </w:r>
-      <w:r>
-        <w:t>p3-p1-p2-p3-p4-p5</w:t>
-      </w:r>
-    </w:p>
-    <w:p>
-      <w:r>
-        <w:t>#-1 &gt; -p2-p5+</w:t>
-      </w:r>
-      <w:r>
-        <w:t xml:space="preserve"> </w:t>
-      </w:r>
-      <w:r>
-        <w:t>p3-p1-p2-p3-p4-p5</w:t>
-      </w:r>
-    </w:p>
-    <w:p>
-      <w:r>
-        <w:t>#-1 &gt; -p1-2*p2+p3</w:t>
-      </w:r>
-      <w:r>
-        <w:t>-p3-p4-2*</w:t>
-      </w:r>
-      <w:proofErr w:type="gramStart"/>
-      <w:r>
-        <w:t>p5;</w:t>
-      </w:r>
-      <w:proofErr w:type="gramEnd"/>
-    </w:p>
-    <w:p>
-      <w:r>
-        <w:t>-1 &gt; -p1-2*p2</w:t>
-      </w:r>
-      <w:r>
-        <w:t xml:space="preserve"> </w:t>
-      </w:r>
-      <w:r>
-        <w:t>-p4-2*p5;</w:t>
-      </w:r>
-    </w:p>
-    <w:p/>
+        <w:t>#p5=</w:t>
+      </w:r>
+      <w:proofErr w:type="gramStart"/>
+      <w:r>
+        <w:t>1p5;</w:t>
+      </w:r>
+      <w:proofErr w:type="gramEnd"/>
+    </w:p>
+    <w:p>
+      <w:r>
+        <w:t>-1=</w:t>
+      </w:r>
+      <w:r>
+        <w:t>-p1-p2-p3-p4-</w:t>
+      </w:r>
+      <w:r>
+        <w:t>2*p5</w:t>
+      </w:r>
+    </w:p>
     <w:sectPr>
       <w:pgSz w:w="12240" w:h="15840"/>
       <w:pgMar w:top="1440" w:right="1440" w:bottom="1440" w:left="1440" w:header="720" w:footer="720" w:gutter="0"/>

</xml_diff>